<commit_message>
implemented cpp, timer, file_name
</commit_message>
<xml_diff>
--- a/project_1 - 5348.docx
+++ b/project_1 - 5348.docx
@@ -504,8 +504,6 @@
       <w:r>
         <w:t>Slide 26 of Ch. 1 is good for showing handler mechanics.</w:t>
       </w:r>
-      <w:bookmarkStart w:id="0" w:name="_GoBack"/>
-      <w:bookmarkEnd w:id="0"/>
     </w:p>
     <w:p/>
     <w:p>
@@ -1827,6 +1825,8 @@
         <w:lastRenderedPageBreak/>
         <w:t>Input File Format</w:t>
       </w:r>
+      <w:bookmarkStart w:id="0" w:name="_GoBack"/>
+      <w:bookmarkEnd w:id="0"/>
     </w:p>
     <w:p>
       <w:pPr>
@@ -1885,6 +1885,9 @@
         </w:tabs>
       </w:pPr>
       <w:r>
+        <w:rPr>
+          <w:color w:val="FF0000"/>
+        </w:rPr>
         <w:t>A line may begin by a period followed by a number which causes the loader to change the load address.</w:t>
       </w:r>
     </w:p>
@@ -3865,6 +3868,7 @@
     <w:lsdException w:name="HTML Sample" w:semiHidden="1" w:unhideWhenUsed="1"/>
     <w:lsdException w:name="HTML Typewriter" w:semiHidden="1" w:unhideWhenUsed="1"/>
     <w:lsdException w:name="HTML Variable" w:semiHidden="1" w:unhideWhenUsed="1"/>
+    <w:lsdException w:name="Normal Table" w:semiHidden="1" w:unhideWhenUsed="1"/>
     <w:lsdException w:name="annotation subject" w:semiHidden="1" w:unhideWhenUsed="1"/>
     <w:lsdException w:name="No List" w:semiHidden="1" w:unhideWhenUsed="1"/>
     <w:lsdException w:name="Outline List 1" w:semiHidden="1" w:unhideWhenUsed="1"/>
@@ -3908,8 +3912,10 @@
     <w:lsdException w:name="Table Elegant" w:semiHidden="1" w:unhideWhenUsed="1"/>
     <w:lsdException w:name="Table Professional" w:semiHidden="1" w:unhideWhenUsed="1"/>
     <w:lsdException w:name="Table Subtle 1" w:semiHidden="1" w:unhideWhenUsed="1"/>
+    <w:lsdException w:name="Table Subtle 2" w:semiHidden="1" w:unhideWhenUsed="1"/>
     <w:lsdException w:name="Table Web 1" w:semiHidden="1" w:unhideWhenUsed="1"/>
     <w:lsdException w:name="Table Web 2" w:semiHidden="1" w:unhideWhenUsed="1"/>
+    <w:lsdException w:name="Table Web 3" w:semiHidden="1" w:unhideWhenUsed="1"/>
     <w:lsdException w:name="Balloon Text" w:semiHidden="1" w:unhideWhenUsed="1"/>
     <w:lsdException w:name="Table Theme" w:semiHidden="1" w:unhideWhenUsed="1"/>
     <w:lsdException w:name="Placeholder Text" w:semiHidden="1" w:uiPriority="99"/>

</xml_diff>